<commit_message>
update report 2 lab and 3 lab
</commit_message>
<xml_diff>
--- a/3lab/OS Report Template.docx
+++ b/3lab/OS Report Template.docx
@@ -1416,13 +1416,14 @@
           <w:szCs w:val="28"/>
           <w:lang w:val="en-US"/>
         </w:rPr>
-        <w:t xml:space="preserve">https://github.com/CHISH08/OCI</w:t>
-      </w:r>
-      <w:r>
-        <w:rPr>
-          <w:rFonts w:ascii="Times New Roman" w:hAnsi="Times New Roman" w:cs="Times New Roman"/>
-          <w:sz w:val="28"/>
-          <w:szCs w:val="28"/>
+        <w:t xml:space="preserve">https://github.com/CHISH08/OCI/tree/main/3lab</w:t>
+      </w:r>
+      <w:r>
+        <w:rPr>
+          <w:rFonts w:ascii="Times New Roman" w:hAnsi="Times New Roman" w:cs="Times New Roman"/>
+          <w:sz w:val="28"/>
+          <w:szCs w:val="28"/>
+          <w:lang w:val="en-US"/>
         </w:rPr>
       </w:r>
       <w:r/>
@@ -4344,6 +4345,7 @@
           <w:szCs w:val="20"/>
         </w:rPr>
       </w:r>
+      <w:r/>
     </w:p>
     <w:p>
       <w:pPr>
@@ -4358,7 +4360,7 @@
           <w:szCs w:val="20"/>
           <w:highlight w:val="none"/>
         </w:rPr>
-        <w:t xml:space="preserve">clone3({flags=CLONE_VM|CLONE_FS|CLONE_FILES|CLONE_SIGHAND|CLONE_THREAD|CLONE_SYSVSEM|CLONE_SETTLS|CLONE_PARENT_SETTID|CLONE_CHILD_CLEARTID, child_tid=0x7f7f09da0990, parent_tid=0x7f7f09da0990, exit_signal=0, stack=0x7f7f095a0000, stack_size=0x7fff80, tls=0x</w:t>
+        <w:t xml:space="preserve">c</w:t>
       </w:r>
       <w:r>
         <w:rPr>
@@ -4367,16 +4369,8 @@
           <w:szCs w:val="20"/>
           <w:highlight w:val="none"/>
         </w:rPr>
-        <w:t xml:space="preserve">7f7f09da06c0} =&gt; {parent_tid=[11581]}, 88) = 11581</w:t>
-      </w:r>
-      <w:r/>
-    </w:p>
-    <w:p>
-      <w:pPr>
-        <w:pStyle w:val="884"/>
-        <w:jc w:val="left"/>
-        <w:spacing w:line="360" w:lineRule="auto"/>
-      </w:pPr>
+        <w:t xml:space="preserve">lone3({flags=CLONE_VM|CLONE_FS|CLONE_FILES|CLONE_SIGHAND|CLONE_THREAD|CLONE_SYSVSEM|CLONE_SETTLS|CLONE_PARENT_SETTID|CLONE_CHILD_CLEARTID, child_tid=0x7f7f09da0990, parent_tid=0x7f7f09da0990, exit_signal=0, stack=0x7f7f095a0000, stack_size=0x7fff80, tls=0x</w:t>
+      </w:r>
       <w:r>
         <w:rPr>
           <w:rFonts w:ascii="Times New Roman" w:hAnsi="Times New Roman" w:cs="Times New Roman"/>
@@ -4384,8 +4378,16 @@
           <w:szCs w:val="20"/>
           <w:highlight w:val="none"/>
         </w:rPr>
-        <w:t xml:space="preserve">clone3({flags=CLONE_VM|CLONE_FS|CLONE_FILES|CLONE_SIGHAND|CLONE_THREAD|CLONE_SYSVSEM|CLONE_SETTLS|CLONE_PARENT_SETTID|CLONE_CHILD_CLEARTID, child_tid=0x7f7f09da0990, parent_tid=0x7f7f09da0990, exit_signal=0, stack=0x7f7f095a0000, stack_size=0x7fff80, tls=0x</w:t>
-      </w:r>
+        <w:t xml:space="preserve">7f7f09da06c0} =&gt; {parent_tid=[11581]}, 88) = 11581</w:t>
+      </w:r>
+      <w:r/>
+    </w:p>
+    <w:p>
+      <w:pPr>
+        <w:pStyle w:val="884"/>
+        <w:jc w:val="left"/>
+        <w:spacing w:line="360" w:lineRule="auto"/>
+      </w:pPr>
       <w:r>
         <w:rPr>
           <w:rFonts w:ascii="Times New Roman" w:hAnsi="Times New Roman" w:cs="Times New Roman"/>
@@ -4393,16 +4395,8 @@
           <w:szCs w:val="20"/>
           <w:highlight w:val="none"/>
         </w:rPr>
-        <w:t xml:space="preserve">7f7f09da06c0} =&gt; {parent_tid=[11582]}, 88) = 11582</w:t>
-      </w:r>
-      <w:r/>
-    </w:p>
-    <w:p>
-      <w:pPr>
-        <w:pStyle w:val="884"/>
-        <w:jc w:val="left"/>
-        <w:spacing w:line="360" w:lineRule="auto"/>
-      </w:pPr>
+        <w:t xml:space="preserve">c</w:t>
+      </w:r>
       <w:r>
         <w:rPr>
           <w:rFonts w:ascii="Times New Roman" w:hAnsi="Times New Roman" w:cs="Times New Roman"/>
@@ -4410,7 +4404,7 @@
           <w:szCs w:val="20"/>
           <w:highlight w:val="none"/>
         </w:rPr>
-        <w:t xml:space="preserve">clone3({flags=CLONE_VM|CLONE_FS|CLONE_FILES|CLONE_SIGHAND|CLONE_THREAD|CLONE_SYSVSEM|CLONE_SETTLS|CLONE_PARENT_SETTID|CLONE_CHILD_CLEARTID, child_tid=0x7f7f09da0990, parent_tid=0x7f7f09da0990, exit_signal=0, stack=0x7f7f095a0000, stack_size=0x7fff80, tls=0x</w:t>
+        <w:t xml:space="preserve">lone3({flags=CLONE_VM|CLONE_FS|CLONE_FILES|CLONE_SIGHAND|CLONE_THREAD|CLONE_SYSVSEM|CLONE_SETTLS|CLONE_PARENT_SETTID|CLONE_CHILD_CLEARTID, child_tid=0x7f7f09da0990, parent_tid=0x7f7f09da0990, exit_signal=0, stack=0x7f7f095a0000, stack_size=0x7fff80, tls=0x</w:t>
       </w:r>
       <w:r>
         <w:rPr>
@@ -4419,7 +4413,7 @@
           <w:szCs w:val="20"/>
           <w:highlight w:val="none"/>
         </w:rPr>
-        <w:t xml:space="preserve">7f7f09da06c0} =&gt; {parent_tid=[11583]}, 88) = 11583</w:t>
+        <w:t xml:space="preserve">7f7f09da06c0} =&gt; {parent_tid=[11582]}, 88) = 11582</w:t>
       </w:r>
       <w:r/>
     </w:p>
@@ -4436,7 +4430,7 @@
           <w:szCs w:val="20"/>
           <w:highlight w:val="none"/>
         </w:rPr>
-        <w:t xml:space="preserve">clone3({flags=CLONE_VM|CLONE_FS|CLONE_FILES|CLONE_SIGHAND|CLONE_THREAD|CLONE_SYSVSEM|CLONE_SETTLS|CLONE_PARENT_SETTID|CLONE_CHILD_CLEARTID, child_tid=0x7f7f09da0990, parent_tid=0x7f7f09da0990, exit_signal=0, stack=0x7f7f095a0000, stack_size=0x7fff80, tls=0x</w:t>
+        <w:t xml:space="preserve">c</w:t>
       </w:r>
       <w:r>
         <w:rPr>
@@ -4445,16 +4439,8 @@
           <w:szCs w:val="20"/>
           <w:highlight w:val="none"/>
         </w:rPr>
-        <w:t xml:space="preserve">7f7f09da06c0} =&gt; {parent_tid=[11584]}, 88) = 11584</w:t>
-      </w:r>
-      <w:r/>
-    </w:p>
-    <w:p>
-      <w:pPr>
-        <w:pStyle w:val="884"/>
-        <w:jc w:val="left"/>
-        <w:spacing w:line="360" w:lineRule="auto"/>
-      </w:pPr>
+        <w:t xml:space="preserve">lone3({flags=CLONE_VM|CLONE_FS|CLONE_FILES|CLONE_SIGHAND|CLONE_THREAD|CLONE_SYSVSEM|CLONE_SETTLS|CLONE_PARENT_SETTID|CLONE_CHILD_CLEARTID, child_tid=0x7f7f09da0990, parent_tid=0x7f7f09da0990, exit_signal=0, stack=0x7f7f095a0000, stack_size=0x7fff80, tls=0x</w:t>
+      </w:r>
       <w:r>
         <w:rPr>
           <w:rFonts w:ascii="Times New Roman" w:hAnsi="Times New Roman" w:cs="Times New Roman"/>
@@ -4462,8 +4448,16 @@
           <w:szCs w:val="20"/>
           <w:highlight w:val="none"/>
         </w:rPr>
-        <w:t xml:space="preserve">clone3({flags=CLONE_VM|CLONE_FS|CLONE_FILES|CLONE_SIGHAND|CLONE_THREAD|CLONE_SYSVSEM|CLONE_SETTLS|CLONE_PARENT_SETTID|CLONE_CHILD_CLEARTID, child_tid=0x7f7f09da0990, parent_tid=0x7f7f09da0990, exit_signal=0, stack=0x7f7f095a0000, stack_size=0x7fff80, tls=0x</w:t>
-      </w:r>
+        <w:t xml:space="preserve">7f7f09da06c0} =&gt; {parent_tid=[11583]}, 88) = 11583</w:t>
+      </w:r>
+      <w:r/>
+    </w:p>
+    <w:p>
+      <w:pPr>
+        <w:pStyle w:val="884"/>
+        <w:jc w:val="left"/>
+        <w:spacing w:line="360" w:lineRule="auto"/>
+      </w:pPr>
       <w:r>
         <w:rPr>
           <w:rFonts w:ascii="Times New Roman" w:hAnsi="Times New Roman" w:cs="Times New Roman"/>
@@ -4471,16 +4465,8 @@
           <w:szCs w:val="20"/>
           <w:highlight w:val="none"/>
         </w:rPr>
-        <w:t xml:space="preserve">7f7f09da06c0} =&gt; {parent_tid=[11585]}, 88) = 11585</w:t>
-      </w:r>
-      <w:r/>
-    </w:p>
-    <w:p>
-      <w:pPr>
-        <w:pStyle w:val="884"/>
-        <w:jc w:val="left"/>
-        <w:spacing w:line="360" w:lineRule="auto"/>
-      </w:pPr>
+        <w:t xml:space="preserve">c</w:t>
+      </w:r>
       <w:r>
         <w:rPr>
           <w:rFonts w:ascii="Times New Roman" w:hAnsi="Times New Roman" w:cs="Times New Roman"/>
@@ -4488,7 +4474,7 @@
           <w:szCs w:val="20"/>
           <w:highlight w:val="none"/>
         </w:rPr>
-        <w:t xml:space="preserve">clone3({flags=CLONE_VM|CLONE_FS|CLONE_FILES|CLONE_SIGHAND|CLONE_THREAD|CLONE_SYSVSEM|CLONE_SETTLS|CLONE_PARENT_SETTID|CLONE_CHILD_CLEARTID, child_tid=0x7f7f09da0990, parent_tid=0x7f7f09da0990, exit_signal=0, stack=0x7f7f095a0000, stack_size=0x7fff80, tls=0x</w:t>
+        <w:t xml:space="preserve">lone3({flags=CLONE_VM|CLONE_FS|CLONE_FILES|CLONE_SIGHAND|CLONE_THREAD|CLONE_SYSVSEM|CLONE_SETTLS|CLONE_PARENT_SETTID|CLONE_CHILD_CLEARTID, child_tid=0x7f7f09da0990, parent_tid=0x7f7f09da0990, exit_signal=0, stack=0x7f7f095a0000, stack_size=0x7fff80, tls=0x</w:t>
       </w:r>
       <w:r>
         <w:rPr>
@@ -4497,7 +4483,7 @@
           <w:szCs w:val="20"/>
           <w:highlight w:val="none"/>
         </w:rPr>
-        <w:t xml:space="preserve">7f7f09da06c0} =&gt; {parent_tid=[11586]}, 88) = 11586</w:t>
+        <w:t xml:space="preserve">7f7f09da06c0} =&gt; {parent_tid=[11584]}, 88) = 11584</w:t>
       </w:r>
       <w:r/>
     </w:p>
@@ -4514,7 +4500,7 @@
           <w:szCs w:val="20"/>
           <w:highlight w:val="none"/>
         </w:rPr>
-        <w:t xml:space="preserve">clone3({flags=CLONE_VM|CLONE_FS|CLONE_FILES|CLONE_SIGHAND|CLONE_THREAD|CLONE_SYSVSEM|CLONE_SETTLS|CLONE_PARENT_SETTID|CLONE_CHILD_CLEARTID, child_tid=0x7f7f09da0990, parent_tid=0x7f7f09da0990, exit_signal=0, stack=0x7f7f095a0000, stack_size=0x7fff80, tls=0x</w:t>
+        <w:t xml:space="preserve">c</w:t>
       </w:r>
       <w:r>
         <w:rPr>
@@ -4523,16 +4509,8 @@
           <w:szCs w:val="20"/>
           <w:highlight w:val="none"/>
         </w:rPr>
-        <w:t xml:space="preserve">7f7f09da06c0} =&gt; {parent_tid=[11587]}, 88) = 11587</w:t>
-      </w:r>
-      <w:r/>
-    </w:p>
-    <w:p>
-      <w:pPr>
-        <w:pStyle w:val="884"/>
-        <w:jc w:val="left"/>
-        <w:spacing w:line="360" w:lineRule="auto"/>
-      </w:pPr>
+        <w:t xml:space="preserve">lone3({flags=CLONE_VM|CLONE_FS|CLONE_FILES|CLONE_SIGHAND|CLONE_THREAD|CLONE_SYSVSEM|CLONE_SETTLS|CLONE_PARENT_SETTID|CLONE_CHILD_CLEARTID, child_tid=0x7f7f09da0990, parent_tid=0x7f7f09da0990, exit_signal=0, stack=0x7f7f095a0000, stack_size=0x7fff80, tls=0x</w:t>
+      </w:r>
       <w:r>
         <w:rPr>
           <w:rFonts w:ascii="Times New Roman" w:hAnsi="Times New Roman" w:cs="Times New Roman"/>
@@ -4540,8 +4518,16 @@
           <w:szCs w:val="20"/>
           <w:highlight w:val="none"/>
         </w:rPr>
-        <w:t xml:space="preserve">clone3({flags=CLONE_VM|CLONE_FS|CLONE_FILES|CLONE_SIGHAND|CLONE_THREAD|CLONE_SYSVSEM|CLONE_SETTLS|CLONE_PARENT_SETTID|CLONE_CHILD_CLEARTID, child_tid=0x7f7f09da0990, parent_tid=0x7f7f09da0990, exit_signal=0, stack=0x7f7f095a0000, stack_size=0x7fff80, tls=0x</w:t>
-      </w:r>
+        <w:t xml:space="preserve">7f7f09da06c0} =&gt; {parent_tid=[11585]}, 88) = 11585</w:t>
+      </w:r>
+      <w:r/>
+    </w:p>
+    <w:p>
+      <w:pPr>
+        <w:pStyle w:val="884"/>
+        <w:jc w:val="left"/>
+        <w:spacing w:line="360" w:lineRule="auto"/>
+      </w:pPr>
       <w:r>
         <w:rPr>
           <w:rFonts w:ascii="Times New Roman" w:hAnsi="Times New Roman" w:cs="Times New Roman"/>
@@ -4549,16 +4535,8 @@
           <w:szCs w:val="20"/>
           <w:highlight w:val="none"/>
         </w:rPr>
-        <w:t xml:space="preserve">7f7f09da06c0} =&gt; {parent_tid=[0]}, 88) = 11588</w:t>
-      </w:r>
-      <w:r/>
-    </w:p>
-    <w:p>
-      <w:pPr>
-        <w:pStyle w:val="884"/>
-        <w:jc w:val="left"/>
-        <w:spacing w:line="360" w:lineRule="auto"/>
-      </w:pPr>
+        <w:t xml:space="preserve">c</w:t>
+      </w:r>
       <w:r>
         <w:rPr>
           <w:rFonts w:ascii="Times New Roman" w:hAnsi="Times New Roman" w:cs="Times New Roman"/>
@@ -4566,7 +4544,7 @@
           <w:szCs w:val="20"/>
           <w:highlight w:val="none"/>
         </w:rPr>
-        <w:t xml:space="preserve">clone3({flags=CLONE_VM|CLONE_FS|CLONE_FILES|CLONE_SIGHAND|CLONE_THREAD|CLONE_SYSVSEM|CLONE_SETTLS|CLONE_PARENT_SETTID|CLONE_CHILD_CLEARTID, child_tid=0x7f7f09da0990, parent_tid=0x7f7f09da0990, exit_signal=0, stack=0x7f7f095a0000, stack_size=0x7fff80, tls=0x</w:t>
+        <w:t xml:space="preserve">lone3({flags=CLONE_VM|CLONE_FS|CLONE_FILES|CLONE_SIGHAND|CLONE_THREAD|CLONE_SYSVSEM|CLONE_SETTLS|CLONE_PARENT_SETTID|CLONE_CHILD_CLEARTID, child_tid=0x7f7f09da0990, parent_tid=0x7f7f09da0990, exit_signal=0, stack=0x7f7f095a0000, stack_size=0x7fff80, tls=0x</w:t>
       </w:r>
       <w:r>
         <w:rPr>
@@ -4575,7 +4553,7 @@
           <w:szCs w:val="20"/>
           <w:highlight w:val="none"/>
         </w:rPr>
-        <w:t xml:space="preserve">7f7f09da06c0} =&gt; {parent_tid=[0]}, 88) = 11589</w:t>
+        <w:t xml:space="preserve">7f7f09da06c0} =&gt; {parent_tid=[11586]}, 88) = 11586</w:t>
       </w:r>
       <w:r/>
     </w:p>
@@ -4584,11 +4562,6 @@
         <w:pStyle w:val="884"/>
         <w:jc w:val="left"/>
         <w:spacing w:line="360" w:lineRule="auto"/>
-        <w:rPr>
-          <w:rFonts w:ascii="Times New Roman" w:hAnsi="Times New Roman" w:cs="Times New Roman"/>
-          <w:sz w:val="20"/>
-          <w:szCs w:val="20"/>
-        </w:rPr>
       </w:pPr>
       <w:r>
         <w:rPr>
@@ -4597,9 +4570,8 @@
           <w:szCs w:val="20"/>
           <w:highlight w:val="none"/>
         </w:rPr>
-        <w:t xml:space="preserve">+++ exited with 0 +++</w:t>
-      </w:r>
-      <w:r/>
+        <w:t xml:space="preserve">c</w:t>
+      </w:r>
       <w:r>
         <w:rPr>
           <w:rFonts w:ascii="Times New Roman" w:hAnsi="Times New Roman" w:cs="Times New Roman"/>
@@ -4607,6 +4579,7 @@
           <w:szCs w:val="20"/>
           <w:highlight w:val="none"/>
         </w:rPr>
+        <w:t xml:space="preserve">lone3({flags=CLONE_VM|CLONE_FS|CLONE_FILES|CLONE_SIGHAND|CLONE_THREAD|CLONE_SYSVSEM|CLONE_SETTLS|CLONE_PARENT_SETTID|CLONE_CHILD_CLEARTID, child_tid=0x7f7f09da0990, parent_tid=0x7f7f09da0990, exit_signal=0, stack=0x7f7f095a0000, stack_size=0x7fff80, tls=0x</w:t>
       </w:r>
       <w:r>
         <w:rPr>
@@ -4615,7 +4588,109 @@
           <w:szCs w:val="20"/>
           <w:highlight w:val="none"/>
         </w:rPr>
-      </w:r>
+        <w:t xml:space="preserve">7f7f09da06c0} =&gt; {parent_tid=[11587]}, 88) = 11587</w:t>
+      </w:r>
+      <w:r/>
+    </w:p>
+    <w:p>
+      <w:pPr>
+        <w:pStyle w:val="884"/>
+        <w:jc w:val="left"/>
+        <w:spacing w:line="360" w:lineRule="auto"/>
+      </w:pPr>
+      <w:r>
+        <w:rPr>
+          <w:rFonts w:ascii="Times New Roman" w:hAnsi="Times New Roman" w:cs="Times New Roman"/>
+          <w:sz w:val="20"/>
+          <w:szCs w:val="20"/>
+          <w:highlight w:val="none"/>
+        </w:rPr>
+        <w:t xml:space="preserve">c</w:t>
+      </w:r>
+      <w:r>
+        <w:rPr>
+          <w:rFonts w:ascii="Times New Roman" w:hAnsi="Times New Roman" w:cs="Times New Roman"/>
+          <w:sz w:val="20"/>
+          <w:szCs w:val="20"/>
+          <w:highlight w:val="none"/>
+        </w:rPr>
+        <w:t xml:space="preserve">lone3({flags=CLONE_VM|CLONE_FS|CLONE_FILES|CLONE_SIGHAND|CLONE_THREAD|CLONE_SYSVSEM|CLONE_SETTLS|CLONE_PARENT_SETTID|CLONE_CHILD_CLEARTID, child_tid=0x7f7f09da0990, parent_tid=0x7f7f09da0990, exit_signal=0, stack=0x7f7f095a0000, stack_size=0x7fff80, tls=0x</w:t>
+      </w:r>
+      <w:r>
+        <w:rPr>
+          <w:rFonts w:ascii="Times New Roman" w:hAnsi="Times New Roman" w:cs="Times New Roman"/>
+          <w:sz w:val="20"/>
+          <w:szCs w:val="20"/>
+          <w:highlight w:val="none"/>
+        </w:rPr>
+        <w:t xml:space="preserve">7f7f09da06c0} =&gt; {parent_tid=[0]}, 88) = 11588</w:t>
+      </w:r>
+      <w:r/>
+    </w:p>
+    <w:p>
+      <w:pPr>
+        <w:pStyle w:val="884"/>
+        <w:jc w:val="left"/>
+        <w:spacing w:line="360" w:lineRule="auto"/>
+      </w:pPr>
+      <w:r>
+        <w:rPr>
+          <w:rFonts w:ascii="Times New Roman" w:hAnsi="Times New Roman" w:cs="Times New Roman"/>
+          <w:sz w:val="20"/>
+          <w:szCs w:val="20"/>
+          <w:highlight w:val="none"/>
+        </w:rPr>
+        <w:t xml:space="preserve">c</w:t>
+      </w:r>
+      <w:r>
+        <w:rPr>
+          <w:rFonts w:ascii="Times New Roman" w:hAnsi="Times New Roman" w:cs="Times New Roman"/>
+          <w:sz w:val="20"/>
+          <w:szCs w:val="20"/>
+          <w:highlight w:val="none"/>
+        </w:rPr>
+        <w:t xml:space="preserve">lone3({flags=CLONE_VM|CLONE_FS|CLONE_FILES|CLONE_SIGHAND|CLONE_THREAD|CLONE_SYSVSEM|CLONE_SETTLS|CLONE_PARENT_SETTID|CLONE_CHILD_CLEARTID, child_tid=0x7f7f09da0990, parent_tid=0x7f7f09da0990, exit_signal=0, stack=0x7f7f095a0000, stack_size=0x7fff80, tls=0x</w:t>
+      </w:r>
+      <w:r>
+        <w:rPr>
+          <w:rFonts w:ascii="Times New Roman" w:hAnsi="Times New Roman" w:cs="Times New Roman"/>
+          <w:sz w:val="20"/>
+          <w:szCs w:val="20"/>
+          <w:highlight w:val="none"/>
+        </w:rPr>
+        <w:t xml:space="preserve">7f7f09da06c0} =&gt; {parent_tid=[0]}, 88) = 11589</w:t>
+      </w:r>
+      <w:r/>
+    </w:p>
+    <w:p>
+      <w:pPr>
+        <w:pStyle w:val="884"/>
+        <w:jc w:val="left"/>
+        <w:spacing w:line="360" w:lineRule="auto"/>
+        <w:rPr>
+          <w:rFonts w:ascii="Times New Roman" w:hAnsi="Times New Roman" w:cs="Times New Roman"/>
+          <w:sz w:val="20"/>
+          <w:szCs w:val="20"/>
+        </w:rPr>
+      </w:pPr>
+      <w:r>
+        <w:rPr>
+          <w:rFonts w:ascii="Times New Roman" w:hAnsi="Times New Roman" w:cs="Times New Roman"/>
+          <w:sz w:val="20"/>
+          <w:szCs w:val="20"/>
+          <w:highlight w:val="none"/>
+        </w:rPr>
+        <w:t xml:space="preserve">+++ exited with 0 +++</w:t>
+      </w:r>
+      <w:r>
+        <w:rPr>
+          <w:rFonts w:ascii="Times New Roman" w:hAnsi="Times New Roman" w:cs="Times New Roman"/>
+          <w:sz w:val="20"/>
+          <w:szCs w:val="20"/>
+          <w:highlight w:val="none"/>
+        </w:rPr>
+      </w:r>
+      <w:r/>
     </w:p>
     <w:p>
       <w:pPr>

</xml_diff>